<commit_message>
Clean up code, did some factor analysis.
</commit_message>
<xml_diff>
--- a/Regession/Coefs.docx
+++ b/Regession/Coefs.docx
@@ -4,32 +4,68 @@
   <w:body>
     <w:p>
       <w:r>
-        <w:t>WKVSFAM': -0.04143096074950218, '</w:t>
-      </w:r>
-    </w:p>
-    <w:p>
-      <w:r>
-        <w:t>HRSRELAX': 0.014934075248488,</w:t>
-      </w:r>
-    </w:p>
-    <w:p>
-      <w:r>
-        <w:t xml:space="preserve"> 'LEARNNEW': 0.04813334995575874, </w:t>
-      </w:r>
-    </w:p>
-    <w:p>
-      <w:r>
-        <w:t>'WORKFAST': -0.03738125851839945, '</w:t>
-      </w:r>
-    </w:p>
-    <w:p>
-      <w:r>
-        <w:t xml:space="preserve">WORKDIFF': -0.02535770010606593, </w:t>
-      </w:r>
-    </w:p>
-    <w:p>
-      <w:r>
-        <w:t>'LOTOFSAY': 0.32259444239638924, '</w:t>
+        <w:t>LOTOFSAY: 0.32259444239638924</w:t>
+      </w:r>
+    </w:p>
+    <w:p>
+      <w:r>
+        <w:t>SETTHNGS: 0.2551938299003872,</w:t>
+      </w:r>
+    </w:p>
+    <w:p>
+      <w:r>
+        <w:t>TRAINOP</w:t>
+      </w:r>
+      <w:r>
+        <w:t>S</w:t>
+      </w:r>
+      <w:r>
+        <w:t xml:space="preserve">: 0.15561887504467253, </w:t>
+      </w:r>
+    </w:p>
+    <w:p>
+      <w:r>
+        <w:t>MYSKILLS: 0.11501904345844463,</w:t>
+      </w:r>
+    </w:p>
+    <w:p>
+      <w:r>
+        <w:t>WKDECIDE': -0.10881604027366734,</w:t>
+      </w:r>
+    </w:p>
+    <w:p>
+      <w:r>
+        <w:t xml:space="preserve">FAIREARN': -0.06298829981036164, </w:t>
+      </w:r>
+    </w:p>
+    <w:p>
+      <w:r>
+        <w:t>TRUSTMAN': 0.06070649684099467</w:t>
+      </w:r>
+    </w:p>
+    <w:p>
+      <w:r>
+        <w:t>LEARNNEW': 0.04813334995575874,</w:t>
+      </w:r>
+    </w:p>
+    <w:p>
+      <w:r>
+        <w:t>JOBSECOK': 0.04573300009304156,</w:t>
+      </w:r>
+    </w:p>
+    <w:p>
+      <w:r>
+        <w:t xml:space="preserve">WKFREEDM': -0.04163307291383008, </w:t>
+      </w:r>
+    </w:p>
+    <w:p>
+      <w:r>
+        <w:t xml:space="preserve">WKVSFAM': -0.04143096074950218, </w:t>
+      </w:r>
+    </w:p>
+    <w:p>
+      <w:r>
+        <w:t>WORKFAST': -0.03738125851839945,</w:t>
       </w:r>
     </w:p>
     <w:p>
@@ -39,69 +75,84 @@
     </w:p>
     <w:p>
       <w:r>
-        <w:t>'MYSKILLS': 0.11501904345844463, '</w:t>
-      </w:r>
-    </w:p>
-    <w:p>
-      <w:r>
-        <w:t>RESPECT': 0.01710195821765779, '</w:t>
+        <w:t>WORKDIFF': -0.02535770010606593</w:t>
+      </w:r>
+    </w:p>
+    <w:p>
+      <w:r>
+        <w:t>SAFETYWK': -0.021078039254131733,</w:t>
+      </w:r>
+    </w:p>
+    <w:p>
+      <w:r>
+        <w:t>RESPECT': 0.01710195821765779,</w:t>
+      </w:r>
+    </w:p>
+    <w:p>
+      <w:r>
+        <w:t>HRSRELAX': 0.014934075248488</w:t>
+      </w:r>
+    </w:p>
+    <w:p>
+      <w:r>
+        <w:t>'HEALTH1': 0.008763002782717256</w:t>
       </w:r>
       <w:bookmarkStart w:id="0" w:name="_GoBack"/>
       <w:bookmarkEnd w:id="0"/>
     </w:p>
     <w:p>
       <w:r>
-        <w:t>TRUSTMAN': 0.06070649684099467, '</w:t>
-      </w:r>
-    </w:p>
-    <w:p>
-      <w:r>
-        <w:t>SAFETYWK': -0.021078039254131733, '</w:t>
-      </w:r>
-    </w:p>
-    <w:p>
-      <w:r>
-        <w:t>WKDECIDE': -0.10881604027366734, '</w:t>
-      </w:r>
-    </w:p>
-    <w:p>
-      <w:r>
-        <w:t>SETTHNGS': 0.2551938299003872, '</w:t>
-      </w:r>
-    </w:p>
-    <w:p>
-      <w:r>
         <w:t>PROMTEOK': -0.005567600564531937, '</w:t>
       </w:r>
     </w:p>
     <w:p>
       <w:r>
-        <w:t>WKFREEDM': -0.04163307291383008, '</w:t>
-      </w:r>
-    </w:p>
-    <w:p>
-      <w:r>
-        <w:t>JOBSECOK': 0.04573300009304156, '</w:t>
-      </w:r>
-    </w:p>
-    <w:p>
-      <w:r>
-        <w:t>TRAINOPS': 0.15561887504467253, '</w:t>
-      </w:r>
-    </w:p>
-    <w:p>
-      <w:r>
         <w:t>WKPRAISE': 0.0024888342128801043, '</w:t>
       </w:r>
     </w:p>
-    <w:p>
-      <w:r>
-        <w:t xml:space="preserve">FAIREARN': -0.06298829981036164, </w:t>
-      </w:r>
-    </w:p>
-    <w:p>
-      <w:r>
-        <w:t>'HEALTH1': 0.008763002782717256</w:t>
+    <w:p/>
+    <w:p>
+      <w:r>
+        <w:t>training data MSE</w:t>
+      </w:r>
+      <w:r>
+        <w:t xml:space="preserve"> </w:t>
+      </w:r>
+      <w:r>
+        <w:t>0.3237659428198579</w:t>
+      </w:r>
+    </w:p>
+    <w:p>
+      <w:r>
+        <w:t>test data MSE</w:t>
+      </w:r>
+      <w:r>
+        <w:t xml:space="preserve"> </w:t>
+      </w:r>
+      <w:r>
+        <w:t>0.29581819266384735</w:t>
+      </w:r>
+    </w:p>
+    <w:p>
+      <w:r>
+        <w:t>training data R-square</w:t>
+      </w:r>
+      <w:r>
+        <w:t xml:space="preserve"> </w:t>
+      </w:r>
+      <w:r>
+        <w:t>0.5689674198706031</w:t>
+      </w:r>
+    </w:p>
+    <w:p>
+      <w:r>
+        <w:t>test data R-square</w:t>
+      </w:r>
+      <w:r>
+        <w:t xml:space="preserve"> </w:t>
+      </w:r>
+      <w:r>
+        <w:t>0.5900191900772433</w:t>
       </w:r>
     </w:p>
     <w:sectPr>
@@ -237,6 +288,7 @@
     <w:lsdException w:name="HTML Sample" w:semiHidden="1" w:unhideWhenUsed="1"/>
     <w:lsdException w:name="HTML Typewriter" w:semiHidden="1" w:unhideWhenUsed="1"/>
     <w:lsdException w:name="HTML Variable" w:semiHidden="1" w:unhideWhenUsed="1"/>
+    <w:lsdException w:name="Normal Table" w:semiHidden="1" w:unhideWhenUsed="1"/>
     <w:lsdException w:name="annotation subject" w:semiHidden="1" w:unhideWhenUsed="1"/>
     <w:lsdException w:name="No List" w:semiHidden="1" w:unhideWhenUsed="1"/>
     <w:lsdException w:name="Outline List 1" w:semiHidden="1" w:unhideWhenUsed="1"/>
@@ -283,8 +335,10 @@
     <w:lsdException w:name="Table Subtle 2" w:semiHidden="1" w:unhideWhenUsed="1"/>
     <w:lsdException w:name="Table Web 1" w:semiHidden="1" w:unhideWhenUsed="1"/>
     <w:lsdException w:name="Table Web 2" w:semiHidden="1" w:unhideWhenUsed="1"/>
+    <w:lsdException w:name="Table Web 3" w:semiHidden="1" w:unhideWhenUsed="1"/>
     <w:lsdException w:name="Balloon Text" w:semiHidden="1" w:unhideWhenUsed="1"/>
     <w:lsdException w:name="Table Grid" w:uiPriority="39"/>
+    <w:lsdException w:name="Table Theme" w:semiHidden="1" w:unhideWhenUsed="1"/>
     <w:lsdException w:name="Placeholder Text" w:semiHidden="1"/>
     <w:lsdException w:name="No Spacing" w:uiPriority="1" w:qFormat="1"/>
     <w:lsdException w:name="Light Shading" w:uiPriority="60"/>

</xml_diff>